<commit_message>
Updates document after reviewing grammer using Grammerly
</commit_message>
<xml_diff>
--- a/C458 Notes.docx
+++ b/C458 Notes.docx
@@ -63,7 +63,13 @@
         </w:numPr>
       </w:pPr>
       <w:r>
-        <w:t>Humans are considered vertebrates meaning that we have a vertebral column, or backbone, AKA a spine.</w:t>
+        <w:t>Humans are considered vertebrates</w:t>
+      </w:r>
+      <w:r>
+        <w:t>,</w:t>
+      </w:r>
+      <w:r>
+        <w:t xml:space="preserve"> meaning we have a vertebral column, or backbone, AKA a spine.</w:t>
       </w:r>
     </w:p>
     <w:p>
@@ -159,7 +165,13 @@
         </w:numPr>
       </w:pPr>
       <w:r>
-        <w:t>AKA an articulation; The location where 2 bones come together.</w:t>
+        <w:t xml:space="preserve">AKA an articulation; The location where </w:t>
+      </w:r>
+      <w:r>
+        <w:t>two</w:t>
+      </w:r>
+      <w:r>
+        <w:t xml:space="preserve"> bones come together.</w:t>
       </w:r>
     </w:p>
     <w:p>
@@ -171,7 +183,10 @@
         </w:numPr>
       </w:pPr>
       <w:r>
-        <w:t>3 categories: immovable, slightly movable, and freely moveable</w:t>
+        <w:t xml:space="preserve">3 categories: immovable, slightly movable, and freely </w:t>
+      </w:r>
+      <w:r>
+        <w:t>movable</w:t>
       </w:r>
     </w:p>
     <w:p>
@@ -195,7 +210,13 @@
         </w:numPr>
       </w:pPr>
       <w:r>
-        <w:t>Tough yet flexible tissue that covers the ends of bones of the freely moveable joints.</w:t>
+        <w:t xml:space="preserve">Tough yet flexible tissue that covers the ends of bones of the freely </w:t>
+      </w:r>
+      <w:r>
+        <w:t>movable</w:t>
+      </w:r>
+      <w:r>
+        <w:t xml:space="preserve"> joints.</w:t>
       </w:r>
     </w:p>
     <w:p>
@@ -207,7 +228,13 @@
         </w:numPr>
       </w:pPr>
       <w:r>
-        <w:t>Helps Protect the bones by preventing them from rubbing together.</w:t>
+        <w:t xml:space="preserve">Helps </w:t>
+      </w:r>
+      <w:r>
+        <w:t>protect</w:t>
+      </w:r>
+      <w:r>
+        <w:t xml:space="preserve"> the bones by preventing them from rubbing together.</w:t>
       </w:r>
     </w:p>
     <w:p>
@@ -219,7 +246,13 @@
         </w:numPr>
       </w:pPr>
       <w:r>
-        <w:t>Gives support and shape to other parts of the body (e.g., ears, nose, windpipe, etc.)</w:t>
+        <w:t xml:space="preserve">Gives support and shape to other </w:t>
+      </w:r>
+      <w:r>
+        <w:t>body parts</w:t>
+      </w:r>
+      <w:r>
+        <w:t xml:space="preserve"> (e.g., ears, nose, windpipe, etc.)</w:t>
       </w:r>
     </w:p>
     <w:p>
@@ -337,19 +370,31 @@
         <w:t xml:space="preserve">They </w:t>
       </w:r>
       <w:r>
-        <w:t>enable the heart to beat, the chest to rise and fall, blood vessels to help regulate the pressure and flow of blood and even allow you to smile and talk.</w:t>
-      </w:r>
-    </w:p>
-    <w:p>
-      <w:pPr>
-        <w:pStyle w:val="ListParagraph"/>
-        <w:numPr>
-          <w:ilvl w:val="3"/>
-          <w:numId w:val="1"/>
-        </w:numPr>
-      </w:pPr>
-      <w:r>
-        <w:t>Muscles help with movement and muscle contractions help with posture, joint stability, and heat production.</w:t>
+        <w:t xml:space="preserve">enable the heart to beat, the chest to rise and fall, blood vessels to help regulate </w:t>
+      </w:r>
+      <w:r>
+        <w:t>blood pressure and flow,</w:t>
+      </w:r>
+      <w:r>
+        <w:t xml:space="preserve"> and even allow you to smile and talk.</w:t>
+      </w:r>
+    </w:p>
+    <w:p>
+      <w:pPr>
+        <w:pStyle w:val="ListParagraph"/>
+        <w:numPr>
+          <w:ilvl w:val="3"/>
+          <w:numId w:val="1"/>
+        </w:numPr>
+      </w:pPr>
+      <w:r>
+        <w:t>Muscles help with movement</w:t>
+      </w:r>
+      <w:r>
+        <w:t>,</w:t>
+      </w:r>
+      <w:r>
+        <w:t xml:space="preserve"> and muscle contractions help with posture, joint stability, and heat production.</w:t>
       </w:r>
     </w:p>
     <w:p>
@@ -463,7 +508,13 @@
         </w:numPr>
       </w:pPr>
       <w:r>
-        <w:t>It can be viewed as the control center for all our actions whether they are conscious or unconscious actions.</w:t>
+        <w:t>It can be viewed as the control center for all our actions</w:t>
+      </w:r>
+      <w:r>
+        <w:t>,</w:t>
+      </w:r>
+      <w:r>
+        <w:t xml:space="preserve"> whether conscious or unconscious.</w:t>
       </w:r>
     </w:p>
     <w:p>
@@ -533,7 +584,13 @@
         </w:numPr>
       </w:pPr>
       <w:r>
-        <w:t>The state of balance among all bodily systems needed for the body to survive and function correctly.</w:t>
+        <w:t xml:space="preserve">The state of balance among all bodily systems </w:t>
+      </w:r>
+      <w:r>
+        <w:t xml:space="preserve">is </w:t>
+      </w:r>
+      <w:r>
+        <w:t>needed for the body to survive and function correctly.</w:t>
       </w:r>
     </w:p>
     <w:p>
@@ -593,7 +650,19 @@
         </w:numPr>
       </w:pPr>
       <w:r>
-        <w:t>Messages from the CNS travel through the spine to the brain which then directs the functions of the body.</w:t>
+        <w:t>Messages from the CNS travel through the spine to the brain</w:t>
+      </w:r>
+      <w:r>
+        <w:t>,</w:t>
+      </w:r>
+      <w:r>
+        <w:t xml:space="preserve"> which then directs the </w:t>
+      </w:r>
+      <w:r>
+        <w:t>body's functions</w:t>
+      </w:r>
+      <w:r>
+        <w:t>.</w:t>
       </w:r>
     </w:p>
     <w:p>
@@ -670,7 +739,7 @@
         <w:t xml:space="preserve"> information from the sense organs </w:t>
       </w:r>
       <w:r>
-        <w:t xml:space="preserve">that can then be communicated to the brain via the cranial nerves. </w:t>
+        <w:t xml:space="preserve">that can be communicated to the brain via the cranial nerves. </w:t>
       </w:r>
     </w:p>
     <w:p>
@@ -736,10 +805,13 @@
         </w:numPr>
       </w:pPr>
       <w:r>
-        <w:t xml:space="preserve">Works with the cardiovascular system to provide oxygen to cells </w:t>
-      </w:r>
-      <w:r>
-        <w:t>and to remove waste products such as carbon dioxide.</w:t>
+        <w:t xml:space="preserve">Works with the cardiovascular system to provide </w:t>
+      </w:r>
+      <w:r>
+        <w:t>cells with oxygen and</w:t>
+      </w:r>
+      <w:r>
+        <w:t xml:space="preserve"> remove waste products such as carbon dioxide.</w:t>
       </w:r>
     </w:p>
     <w:p>
@@ -775,7 +847,10 @@
         </w:numPr>
       </w:pPr>
       <w:r>
-        <w:t>He primary organs that exchange gases during breathin</w:t>
+        <w:t>The</w:t>
+      </w:r>
+      <w:r>
+        <w:t xml:space="preserve"> primary organs that exchange gases during breathin</w:t>
       </w:r>
       <w:r>
         <w:t>g.</w:t>
@@ -802,16 +877,10 @@
         </w:numPr>
       </w:pPr>
       <w:r>
-        <w:t xml:space="preserve">Divided into the Upper Respiratory Tract </w:t>
-      </w:r>
-      <w:r>
-        <w:t>consisting of</w:t>
-      </w:r>
-      <w:r>
-        <w:t xml:space="preserve"> the </w:t>
-      </w:r>
-      <w:r>
-        <w:t>nose, pharynx (throat), and larynx (voice box) and the Lower Respiratory Tract</w:t>
+        <w:t>Divided into the Upper Respiratory Tract</w:t>
+      </w:r>
+      <w:r>
+        <w:t>, consisting of the nose, pharynx (throat), and larynx (voice box), and the Lower Respiratory Tract,</w:t>
       </w:r>
       <w:r>
         <w:t xml:space="preserve"> consisting of the trachea (windpipe), bronchial tree, and lungs.</w:t>
@@ -844,7 +913,13 @@
         <w:t>The process</w:t>
       </w:r>
       <w:r>
-        <w:t xml:space="preserve"> tat results in the delivery of oxygen into the body followed by the excretion of carbon dioxide outside of the body.</w:t>
+        <w:t xml:space="preserve"> </w:t>
+      </w:r>
+      <w:r>
+        <w:t>that results in oxygen delivery into the body,</w:t>
+      </w:r>
+      <w:r>
+        <w:t xml:space="preserve"> followed by the excretion of carbon dioxide outside the body.</w:t>
       </w:r>
     </w:p>
     <w:p>
@@ -862,16 +937,19 @@
         <w:t>alveoli</w:t>
       </w:r>
       <w:r>
-        <w:t xml:space="preserve">, tiny air sacks in the </w:t>
-      </w:r>
-      <w:r>
-        <w:t xml:space="preserve">lungs, where after taking in oxygen the alveoli push </w:t>
+        <w:t xml:space="preserve">, tiny air </w:t>
+      </w:r>
+      <w:r>
+        <w:t>sacs in the lungs, where, after taking in oxygen,</w:t>
+      </w:r>
+      <w:r>
+        <w:t xml:space="preserve"> the alveoli push </w:t>
       </w:r>
       <w:r>
         <w:t>the oxygen into the bloodstream via the capillaries. Carbon dioxide then goes thro</w:t>
       </w:r>
       <w:r>
-        <w:t>ugh the reverse process until it is expelled via the mouth and nose.</w:t>
+        <w:t>ugh the reverse process until expelled via the mouth and nose.</w:t>
       </w:r>
     </w:p>
     <w:p>
@@ -949,6 +1027,9 @@
         <w:t>body</w:t>
       </w:r>
       <w:r>
+        <w:t>,</w:t>
+      </w:r>
+      <w:r>
         <w:t xml:space="preserve"> and it</w:t>
       </w:r>
       <w:r>
@@ -1036,7 +1117,13 @@
         </w:numPr>
       </w:pPr>
       <w:r>
-        <w:t>The muscles on the left side of the heart pump blood through the largest single artery in the body called the aorta</w:t>
+        <w:t>The muscles on the left side of the heart pump blood through the largest single artery in the body</w:t>
+      </w:r>
+      <w:r>
+        <w:t>,</w:t>
+      </w:r>
+      <w:r>
+        <w:t xml:space="preserve"> called the aorta</w:t>
       </w:r>
       <w:r>
         <w:t>.</w:t>
@@ -1051,13 +1138,13 @@
         </w:numPr>
       </w:pPr>
       <w:r>
-        <w:t>Arteries get smaller as they approach the organ and</w:t>
-      </w:r>
-      <w:r>
-        <w:t xml:space="preserve"> </w:t>
-      </w:r>
-      <w:r>
-        <w:t>at the end, the oxygen-rich blood needs to pass through the tiniest of all blood vessels called the capillary to enter the organ.</w:t>
+        <w:t>Arteries get smaller as they approach the organ</w:t>
+      </w:r>
+      <w:r>
+        <w:t>, and at the end, the oxygen-rich blood needs to pass through the tiniest of all blood vessels, called the capillary,</w:t>
+      </w:r>
+      <w:r>
+        <w:t xml:space="preserve"> to enter the organ.</w:t>
       </w:r>
     </w:p>
     <w:p>
@@ -1117,10 +1204,13 @@
         </w:numPr>
       </w:pPr>
       <w:r>
-        <w:t>It provides a constant supply of nutrients and oxygen to the body’s cells through the flow of blood</w:t>
-      </w:r>
-      <w:r>
-        <w:t>, this is known as circulation.</w:t>
+        <w:t xml:space="preserve">It provides a constant supply of nutrients and oxygen to the body’s cells through </w:t>
+      </w:r>
+      <w:r>
+        <w:t>blood flow, known</w:t>
+      </w:r>
+      <w:r>
+        <w:t xml:space="preserve"> as circulation.</w:t>
       </w:r>
     </w:p>
     <w:p>
@@ -1150,7 +1240,13 @@
         <w:t>waste</w:t>
       </w:r>
       <w:r>
-        <w:t xml:space="preserve"> (carbon-dioxide and water) from the cells back to the lungs where </w:t>
+        <w:t xml:space="preserve"> (</w:t>
+      </w:r>
+      <w:r>
+        <w:t>carbon dioxide and water) from the cells back to the lungs,</w:t>
+      </w:r>
+      <w:r>
+        <w:t xml:space="preserve"> where </w:t>
       </w:r>
       <w:r>
         <w:t>the blood</w:t>
@@ -1310,6 +1406,9 @@
       </w:pPr>
       <w:r>
         <w:t>Swallowed and travels down the esophagus</w:t>
+      </w:r>
+      <w:r>
+        <w:t>,</w:t>
       </w:r>
       <w:r>
         <w:t xml:space="preserve"> connecting to the stomach</w:t>
@@ -1340,7 +1439,13 @@
         <w:t xml:space="preserve">The partially digested food moves out of the stomach into the </w:t>
       </w:r>
       <w:r>
-        <w:t>small intestine where nutrient absorption occurs.</w:t>
+        <w:t>small intestine</w:t>
+      </w:r>
+      <w:r>
+        <w:t>,</w:t>
+      </w:r>
+      <w:r>
+        <w:t xml:space="preserve"> where nutrient absorption occurs.</w:t>
       </w:r>
     </w:p>
     <w:p>
@@ -1355,7 +1460,13 @@
         <w:t xml:space="preserve">The undigested food and fluid </w:t>
       </w:r>
       <w:r>
-        <w:t xml:space="preserve">exit the small intestines and go into the large intestine where water, some nutrients, and electrolytes </w:t>
+        <w:t>exit the small intestines and go into the large intestine</w:t>
+      </w:r>
+      <w:r>
+        <w:t>,</w:t>
+      </w:r>
+      <w:r>
+        <w:t xml:space="preserve"> where water, some nutrients, and electrolytes </w:t>
       </w:r>
       <w:r>
         <w:t>are removed to form concentrated, solid feces.</w:t>
@@ -1406,7 +1517,13 @@
         <w:t xml:space="preserve">: </w:t>
       </w:r>
       <w:r>
-        <w:t>Glands located in the mouth that moisten and lubricate food and being the breakdown of carbohydrates.</w:t>
+        <w:t xml:space="preserve">Glands located in the mouth that moisten and lubricate food and </w:t>
+      </w:r>
+      <w:r>
+        <w:t>are involved in</w:t>
+      </w:r>
+      <w:r>
+        <w:t xml:space="preserve"> the breakdown of carbohydrates.</w:t>
       </w:r>
     </w:p>
     <w:p>
@@ -1448,6 +1565,9 @@
         <w:t>: Stores the yellow-green fluid called bile</w:t>
       </w:r>
       <w:r>
+        <w:t>,</w:t>
+      </w:r>
+      <w:r>
         <w:t xml:space="preserve"> which helps digest and absorb fats.</w:t>
       </w:r>
     </w:p>
@@ -1541,7 +1661,13 @@
         <w:t>Kidneys</w:t>
       </w:r>
       <w:r>
-        <w:t>: The major bean-shaped organs of the urinary system responsible for filtering out waste product</w:t>
+        <w:t xml:space="preserve">: The major bean-shaped organs of the urinary system </w:t>
+      </w:r>
+      <w:r>
+        <w:t xml:space="preserve">are </w:t>
+      </w:r>
+      <w:r>
+        <w:t>responsible for filtering out waste product</w:t>
       </w:r>
       <w:r>
         <w:t>s from the bloodstream and removing them as urine.</w:t>
@@ -1625,7 +1751,13 @@
         <w:t xml:space="preserve">: </w:t>
       </w:r>
       <w:r>
-        <w:t>Tubes connected to the kidneys that allow urine to flow into the urinary bladder.</w:t>
+        <w:t xml:space="preserve">Tubes connected to the kidneys </w:t>
+      </w:r>
+      <w:r>
+        <w:t>allow urine to flow into the</w:t>
+      </w:r>
+      <w:r>
+        <w:t xml:space="preserve"> bladder.</w:t>
       </w:r>
     </w:p>
     <w:p>
@@ -1694,7 +1826,13 @@
         <w:rPr>
           <w:rStyle w:val="IntenseEmphasis"/>
         </w:rPr>
-        <w:t>Protecting, Regulating, and Reproduction</w:t>
+        <w:t xml:space="preserve">Protecting, Regulating, and </w:t>
+      </w:r>
+      <w:r>
+        <w:rPr>
+          <w:rStyle w:val="IntenseEmphasis"/>
+        </w:rPr>
+        <w:t>Reproducing</w:t>
       </w:r>
     </w:p>
     <w:p>
@@ -1838,7 +1976,6 @@
               <v:path gradientshapeok="t" o:connecttype="rect"/>
             </v:shapetype>
             <v:shape id="Text Box 2" o:spid="_x0000_s1026" type="#_x0000_t202" alt="INTERNAL USE" style="position:absolute;margin-left:0;margin-top:0;width:47.05pt;height:26.3pt;z-index:251659264;visibility:visible;mso-wrap-style:none;mso-wrap-distance-left:0;mso-wrap-distance-top:0;mso-wrap-distance-right:0;mso-wrap-distance-bottom:0;mso-position-horizontal:center;mso-position-horizontal-relative:page;mso-position-vertical:bottom;mso-position-vertical-relative:page;v-text-anchor:bottom" o:gfxdata="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" filled="f" stroked="f">
-              <v:fill o:detectmouseclick="t"/>
               <v:textbox style="mso-fit-shape-to-text:t" inset="0,0,0,15pt">
                 <w:txbxContent>
                   <w:p>
@@ -1969,7 +2106,6 @@
               <v:path gradientshapeok="t" o:connecttype="rect"/>
             </v:shapetype>
             <v:shape id="Text Box 3" o:spid="_x0000_s1027" type="#_x0000_t202" alt="INTERNAL USE" style="position:absolute;margin-left:0;margin-top:0;width:47.05pt;height:26.3pt;z-index:251660288;visibility:visible;mso-wrap-style:none;mso-wrap-distance-left:0;mso-wrap-distance-top:0;mso-wrap-distance-right:0;mso-wrap-distance-bottom:0;mso-position-horizontal:center;mso-position-horizontal-relative:page;mso-position-vertical:bottom;mso-position-vertical-relative:page;v-text-anchor:bottom" o:gfxdata="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" filled="f" stroked="f">
-              <v:fill o:detectmouseclick="t"/>
               <v:textbox style="mso-fit-shape-to-text:t" inset="0,0,0,15pt">
                 <w:txbxContent>
                   <w:p>
@@ -2100,7 +2236,6 @@
               <v:path gradientshapeok="t" o:connecttype="rect"/>
             </v:shapetype>
             <v:shape id="Text Box 1" o:spid="_x0000_s1028" type="#_x0000_t202" alt="INTERNAL USE" style="position:absolute;margin-left:0;margin-top:0;width:47.05pt;height:26.3pt;z-index:251658240;visibility:visible;mso-wrap-style:none;mso-wrap-distance-left:0;mso-wrap-distance-top:0;mso-wrap-distance-right:0;mso-wrap-distance-bottom:0;mso-position-horizontal:center;mso-position-horizontal-relative:page;mso-position-vertical:bottom;mso-position-vertical-relative:page;v-text-anchor:bottom" o:gfxdata="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" filled="f" stroked="f">
-              <v:fill o:detectmouseclick="t"/>
               <v:textbox style="mso-fit-shape-to-text:t" inset="0,0,0,15pt">
                 <w:txbxContent>
                   <w:p>

</xml_diff>